<commit_message>
Diagrams added to TDD
</commit_message>
<xml_diff>
--- a/Coffee Mania TDD.docx
+++ b/Coffee Mania TDD.docx
@@ -2766,7 +2766,9 @@
       <w:r>
         <w:t>Source Control procedures</w:t>
       </w:r>
+      <w:bookmarkStart w:id="5" w:name="_GoBack"/>
       <w:bookmarkEnd w:id="4"/>
+      <w:bookmarkEnd w:id="5"/>
     </w:p>
     <w:p>
       <w:pPr>
@@ -2791,11 +2793,11 @@
         </w:numPr>
         <w:spacing w:before="0" w:line="360" w:lineRule="auto"/>
       </w:pPr>
-      <w:bookmarkStart w:id="5" w:name="_Toc11750925"/>
+      <w:bookmarkStart w:id="6" w:name="_Toc11750925"/>
       <w:r>
         <w:t>Third Party Libraries</w:t>
       </w:r>
-      <w:bookmarkEnd w:id="5"/>
+      <w:bookmarkEnd w:id="6"/>
     </w:p>
     <w:p>
       <w:pPr>
@@ -2812,11 +2814,11 @@
         </w:numPr>
         <w:spacing w:before="0" w:line="360" w:lineRule="auto"/>
       </w:pPr>
-      <w:bookmarkStart w:id="6" w:name="_Toc11750926"/>
+      <w:bookmarkStart w:id="7" w:name="_Toc11750926"/>
       <w:r>
         <w:t>Other Software</w:t>
       </w:r>
-      <w:bookmarkEnd w:id="6"/>
+      <w:bookmarkEnd w:id="7"/>
     </w:p>
     <w:p>
       <w:pPr>
@@ -2833,11 +2835,11 @@
         </w:numPr>
         <w:spacing w:before="0" w:line="360" w:lineRule="auto"/>
       </w:pPr>
-      <w:bookmarkStart w:id="7" w:name="_Toc11750927"/>
+      <w:bookmarkStart w:id="8" w:name="_Toc11750927"/>
       <w:r>
         <w:t>Game Overview</w:t>
       </w:r>
-      <w:bookmarkEnd w:id="7"/>
+      <w:bookmarkEnd w:id="8"/>
     </w:p>
     <w:p>
       <w:pPr>
@@ -2848,11 +2850,11 @@
         </w:numPr>
         <w:spacing w:before="0" w:line="360" w:lineRule="auto"/>
       </w:pPr>
-      <w:bookmarkStart w:id="8" w:name="_Toc11750928"/>
+      <w:bookmarkStart w:id="9" w:name="_Toc11750928"/>
       <w:r>
         <w:t>Technical Goals</w:t>
       </w:r>
-      <w:bookmarkEnd w:id="8"/>
+      <w:bookmarkEnd w:id="9"/>
       <w:r>
         <w:t xml:space="preserve"> </w:t>
       </w:r>
@@ -2884,11 +2886,11 @@
         </w:numPr>
         <w:spacing w:before="0" w:line="360" w:lineRule="auto"/>
       </w:pPr>
-      <w:bookmarkStart w:id="9" w:name="_Toc11750929"/>
+      <w:bookmarkStart w:id="10" w:name="_Toc11750929"/>
       <w:r>
         <w:t>Game Objects and Logic</w:t>
       </w:r>
-      <w:bookmarkEnd w:id="9"/>
+      <w:bookmarkEnd w:id="10"/>
       <w:r>
         <w:t xml:space="preserve"> </w:t>
       </w:r>
@@ -2911,11 +2913,12 @@
         </w:numPr>
         <w:spacing w:before="0" w:line="360" w:lineRule="auto"/>
       </w:pPr>
-      <w:bookmarkStart w:id="10" w:name="_Toc11750930"/>
-      <w:r>
+      <w:bookmarkStart w:id="11" w:name="_Toc11750930"/>
+      <w:r>
+        <w:lastRenderedPageBreak/>
         <w:t>Game Flow</w:t>
       </w:r>
-      <w:bookmarkEnd w:id="10"/>
+      <w:bookmarkEnd w:id="11"/>
       <w:r>
         <w:t xml:space="preserve"> </w:t>
       </w:r>
@@ -2923,10 +2926,59 @@
     <w:p>
       <w:pPr>
         <w:spacing w:after="0" w:line="360" w:lineRule="auto"/>
-        <w:ind w:left="1200"/>
-      </w:pPr>
-      <w:r>
-        <w:t>&lt;description of what the player can do (actions) from the start menu to playing the game, through to hitting quit. Include how to win, how to lose, how the player is moved, and what programmer things might need to be considered&gt;</w:t>
+      </w:pPr>
+      <w:r>
+        <w:rPr>
+          <w:noProof/>
+        </w:rPr>
+        <w:drawing>
+          <wp:inline distT="0" distB="0" distL="0" distR="0">
+            <wp:extent cx="5943600" cy="3854912"/>
+            <wp:effectExtent l="0" t="0" r="0" b="0"/>
+            <wp:docPr id="3" name="Picture 3"/>
+            <wp:cNvGraphicFramePr>
+              <a:graphicFrameLocks xmlns:a="http://schemas.openxmlformats.org/drawingml/2006/main" noChangeAspect="1"/>
+            </wp:cNvGraphicFramePr>
+            <a:graphic xmlns:a="http://schemas.openxmlformats.org/drawingml/2006/main">
+              <a:graphicData uri="http://schemas.openxmlformats.org/drawingml/2006/picture">
+                <pic:pic xmlns:pic="http://schemas.openxmlformats.org/drawingml/2006/picture">
+                  <pic:nvPicPr>
+                    <pic:cNvPr id="0" name="Picture 4"/>
+                    <pic:cNvPicPr>
+                      <a:picLocks noChangeAspect="1" noChangeArrowheads="1"/>
+                    </pic:cNvPicPr>
+                  </pic:nvPicPr>
+                  <pic:blipFill>
+                    <a:blip r:embed="rId8">
+                      <a:extLst>
+                        <a:ext uri="{28A0092B-C50C-407E-A947-70E740481C1C}">
+                          <a14:useLocalDpi xmlns:a14="http://schemas.microsoft.com/office/drawing/2010/main" val="0"/>
+                        </a:ext>
+                      </a:extLst>
+                    </a:blip>
+                    <a:srcRect/>
+                    <a:stretch>
+                      <a:fillRect/>
+                    </a:stretch>
+                  </pic:blipFill>
+                  <pic:spPr bwMode="auto">
+                    <a:xfrm>
+                      <a:off x="0" y="0"/>
+                      <a:ext cx="5943600" cy="3854912"/>
+                    </a:xfrm>
+                    <a:prstGeom prst="rect">
+                      <a:avLst/>
+                    </a:prstGeom>
+                    <a:noFill/>
+                    <a:ln>
+                      <a:noFill/>
+                    </a:ln>
+                  </pic:spPr>
+                </pic:pic>
+              </a:graphicData>
+            </a:graphic>
+          </wp:inline>
+        </w:drawing>
       </w:r>
     </w:p>
     <w:p>
@@ -2938,12 +2990,11 @@
         </w:numPr>
         <w:spacing w:before="0" w:line="360" w:lineRule="auto"/>
       </w:pPr>
-      <w:bookmarkStart w:id="11" w:name="_Toc11750931"/>
-      <w:r>
-        <w:lastRenderedPageBreak/>
+      <w:bookmarkStart w:id="12" w:name="_Toc11750931"/>
+      <w:r>
         <w:t>Mechanics</w:t>
       </w:r>
-      <w:bookmarkEnd w:id="11"/>
+      <w:bookmarkEnd w:id="12"/>
       <w:r>
         <w:t xml:space="preserve"> </w:t>
       </w:r>
@@ -3082,11 +3133,11 @@
         </w:numPr>
         <w:spacing w:before="0" w:line="360" w:lineRule="auto"/>
       </w:pPr>
-      <w:bookmarkStart w:id="12" w:name="_Toc11750932"/>
+      <w:bookmarkStart w:id="13" w:name="_Toc11750932"/>
       <w:r>
         <w:t>Graphics</w:t>
       </w:r>
-      <w:bookmarkEnd w:id="12"/>
+      <w:bookmarkEnd w:id="13"/>
       <w:r>
         <w:t xml:space="preserve"> </w:t>
       </w:r>
@@ -3116,11 +3167,11 @@
         </w:numPr>
         <w:spacing w:before="0" w:line="360" w:lineRule="auto"/>
       </w:pPr>
-      <w:bookmarkStart w:id="13" w:name="_Toc11750933"/>
+      <w:bookmarkStart w:id="14" w:name="_Toc11750933"/>
       <w:r>
         <w:t>Artificial Intelligence</w:t>
       </w:r>
-      <w:bookmarkEnd w:id="13"/>
+      <w:bookmarkEnd w:id="14"/>
     </w:p>
     <w:p>
       <w:pPr>
@@ -3159,11 +3210,11 @@
         </w:numPr>
         <w:spacing w:before="0" w:line="360" w:lineRule="auto"/>
       </w:pPr>
-      <w:bookmarkStart w:id="14" w:name="_Toc11750934"/>
+      <w:bookmarkStart w:id="15" w:name="_Toc11750934"/>
       <w:r>
         <w:t>Physics</w:t>
       </w:r>
-      <w:bookmarkEnd w:id="14"/>
+      <w:bookmarkEnd w:id="15"/>
       <w:r>
         <w:t xml:space="preserve"> </w:t>
       </w:r>
@@ -3189,11 +3240,11 @@
         </w:numPr>
         <w:spacing w:before="0" w:line="360" w:lineRule="auto"/>
       </w:pPr>
-      <w:bookmarkStart w:id="15" w:name="_Toc11750935"/>
+      <w:bookmarkStart w:id="16" w:name="_Toc11750935"/>
       <w:r>
         <w:t>Items Item</w:t>
       </w:r>
-      <w:bookmarkEnd w:id="15"/>
+      <w:bookmarkEnd w:id="16"/>
       <w:r>
         <w:t xml:space="preserve"> </w:t>
       </w:r>
@@ -3266,7 +3317,6 @@
               <w:spacing w:line="360" w:lineRule="auto"/>
             </w:pPr>
             <w:r>
-              <w:lastRenderedPageBreak/>
               <w:t>Coffee Bean</w:t>
             </w:r>
           </w:p>
@@ -3519,11 +3569,11 @@
         </w:numPr>
         <w:spacing w:before="0" w:line="360" w:lineRule="auto"/>
       </w:pPr>
-      <w:bookmarkStart w:id="16" w:name="_Toc11750936"/>
+      <w:bookmarkStart w:id="17" w:name="_Toc11750936"/>
       <w:r>
         <w:t>Game Flow</w:t>
       </w:r>
-      <w:bookmarkEnd w:id="16"/>
+      <w:bookmarkEnd w:id="17"/>
       <w:r>
         <w:t xml:space="preserve"> </w:t>
       </w:r>
@@ -3542,11 +3592,11 @@
         </w:numPr>
         <w:spacing w:before="0" w:line="360" w:lineRule="auto"/>
       </w:pPr>
-      <w:bookmarkStart w:id="17" w:name="_Toc11750937"/>
+      <w:bookmarkStart w:id="18" w:name="_Toc11750937"/>
       <w:r>
         <w:t>‘Mission’ / ‘Level’ structure</w:t>
       </w:r>
-      <w:bookmarkEnd w:id="17"/>
+      <w:bookmarkEnd w:id="18"/>
       <w:r>
         <w:t xml:space="preserve"> </w:t>
       </w:r>
@@ -3569,11 +3619,12 @@
         </w:numPr>
         <w:spacing w:before="0" w:line="360" w:lineRule="auto"/>
       </w:pPr>
-      <w:bookmarkStart w:id="18" w:name="_Toc11750938"/>
-      <w:r>
+      <w:bookmarkStart w:id="19" w:name="_Toc11750938"/>
+      <w:r>
+        <w:lastRenderedPageBreak/>
         <w:t>Objectives</w:t>
       </w:r>
-      <w:bookmarkEnd w:id="18"/>
+      <w:bookmarkEnd w:id="19"/>
       <w:r>
         <w:t xml:space="preserve"> </w:t>
       </w:r>
@@ -3605,11 +3656,11 @@
         </w:numPr>
         <w:spacing w:before="0" w:line="360" w:lineRule="auto"/>
       </w:pPr>
-      <w:bookmarkStart w:id="19" w:name="_Toc11750939"/>
+      <w:bookmarkStart w:id="20" w:name="_Toc11750939"/>
       <w:r>
         <w:t>Levels</w:t>
       </w:r>
-      <w:bookmarkEnd w:id="19"/>
+      <w:bookmarkEnd w:id="20"/>
       <w:r>
         <w:t xml:space="preserve"> </w:t>
       </w:r>
@@ -3652,11 +3703,11 @@
         </w:numPr>
         <w:spacing w:before="0" w:line="360" w:lineRule="auto"/>
       </w:pPr>
-      <w:bookmarkStart w:id="20" w:name="_Toc11750940"/>
+      <w:bookmarkStart w:id="21" w:name="_Toc11750940"/>
       <w:r>
         <w:t>Interface</w:t>
       </w:r>
-      <w:bookmarkEnd w:id="20"/>
+      <w:bookmarkEnd w:id="21"/>
       <w:r>
         <w:t xml:space="preserve"> </w:t>
       </w:r>
@@ -3675,11 +3726,11 @@
         </w:numPr>
         <w:spacing w:before="0" w:line="360" w:lineRule="auto"/>
       </w:pPr>
-      <w:bookmarkStart w:id="21" w:name="_Toc11750941"/>
+      <w:bookmarkStart w:id="22" w:name="_Toc11750941"/>
       <w:r>
         <w:t>Menu</w:t>
       </w:r>
-      <w:bookmarkEnd w:id="21"/>
+      <w:bookmarkEnd w:id="22"/>
       <w:r>
         <w:t xml:space="preserve"> </w:t>
       </w:r>
@@ -3702,11 +3753,11 @@
         </w:numPr>
         <w:spacing w:before="0" w:line="360" w:lineRule="auto"/>
       </w:pPr>
-      <w:bookmarkStart w:id="22" w:name="_Toc11750942"/>
+      <w:bookmarkStart w:id="23" w:name="_Toc11750942"/>
       <w:r>
         <w:t>Camera</w:t>
       </w:r>
-      <w:bookmarkEnd w:id="22"/>
+      <w:bookmarkEnd w:id="23"/>
       <w:r>
         <w:t xml:space="preserve"> </w:t>
       </w:r>
@@ -3771,11 +3822,11 @@
         </w:numPr>
         <w:spacing w:before="0" w:line="360" w:lineRule="auto"/>
       </w:pPr>
-      <w:bookmarkStart w:id="23" w:name="_Toc11750943"/>
+      <w:bookmarkStart w:id="24" w:name="_Toc11750943"/>
       <w:r>
         <w:t>Controls</w:t>
       </w:r>
-      <w:bookmarkEnd w:id="23"/>
+      <w:bookmarkEnd w:id="24"/>
       <w:r>
         <w:t xml:space="preserve"> </w:t>
       </w:r>
@@ -3812,8 +3863,6 @@
       <w:r>
         <w:t>TBD</w:t>
       </w:r>
-      <w:bookmarkStart w:id="24" w:name="_GoBack"/>
-      <w:bookmarkEnd w:id="24"/>
     </w:p>
     <w:p>
       <w:pPr>
@@ -3881,12 +3930,12 @@
       </w:r>
     </w:p>
     <w:sectPr>
-      <w:headerReference w:type="even" r:id="rId8"/>
-      <w:headerReference w:type="default" r:id="rId9"/>
-      <w:footerReference w:type="even" r:id="rId10"/>
-      <w:footerReference w:type="default" r:id="rId11"/>
-      <w:headerReference w:type="first" r:id="rId12"/>
-      <w:footerReference w:type="first" r:id="rId13"/>
+      <w:headerReference w:type="even" r:id="rId9"/>
+      <w:headerReference w:type="default" r:id="rId10"/>
+      <w:footerReference w:type="even" r:id="rId11"/>
+      <w:footerReference w:type="default" r:id="rId12"/>
+      <w:headerReference w:type="first" r:id="rId13"/>
+      <w:footerReference w:type="first" r:id="rId14"/>
       <w:pgSz w:w="12240" w:h="15840"/>
       <w:pgMar w:top="1440" w:right="1440" w:bottom="1440" w:left="1440" w:header="720" w:footer="720" w:gutter="0"/>
       <w:pgBorders w:offsetFrom="page">
@@ -5423,6 +5472,7 @@
     <w:rsid w:val="008172AC"/>
     <w:rsid w:val="00963A52"/>
     <w:rsid w:val="00D317B6"/>
+    <w:rsid w:val="00D53437"/>
     <w:rsid w:val="00E055F8"/>
     <w:rsid w:val="00FD6F56"/>
   </w:rsids>
@@ -6206,7 +6256,7 @@
 </file>
 
 <file path=customXml/itemProps1.xml><?xml version="1.0" encoding="utf-8"?>
-<ds:datastoreItem xmlns:ds="http://schemas.openxmlformats.org/officeDocument/2006/customXml" ds:itemID="{F67BAF51-4928-4580-95CE-4F82DC80238F}">
+<ds:datastoreItem xmlns:ds="http://schemas.openxmlformats.org/officeDocument/2006/customXml" ds:itemID="{893274F4-8DBD-4592-AE81-4C3E22DE2CF4}">
   <ds:schemaRefs>
     <ds:schemaRef ds:uri="http://schemas.openxmlformats.org/officeDocument/2006/bibliography"/>
   </ds:schemaRefs>

</xml_diff>

<commit_message>
Diagrams added to DD
</commit_message>
<xml_diff>
--- a/Coffee Mania TDD.docx
+++ b/Coffee Mania TDD.docx
@@ -2766,7 +2766,9 @@
       <w:r>
         <w:t>Source Control procedures</w:t>
       </w:r>
+      <w:bookmarkStart w:id="5" w:name="_GoBack"/>
       <w:bookmarkEnd w:id="4"/>
+      <w:bookmarkEnd w:id="5"/>
     </w:p>
     <w:p>
       <w:pPr>
@@ -2791,11 +2793,11 @@
         </w:numPr>
         <w:spacing w:before="0" w:line="360" w:lineRule="auto"/>
       </w:pPr>
-      <w:bookmarkStart w:id="5" w:name="_Toc11750925"/>
+      <w:bookmarkStart w:id="6" w:name="_Toc11750925"/>
       <w:r>
         <w:t>Third Party Libraries</w:t>
       </w:r>
-      <w:bookmarkEnd w:id="5"/>
+      <w:bookmarkEnd w:id="6"/>
     </w:p>
     <w:p>
       <w:pPr>
@@ -2812,11 +2814,11 @@
         </w:numPr>
         <w:spacing w:before="0" w:line="360" w:lineRule="auto"/>
       </w:pPr>
-      <w:bookmarkStart w:id="6" w:name="_Toc11750926"/>
+      <w:bookmarkStart w:id="7" w:name="_Toc11750926"/>
       <w:r>
         <w:t>Other Software</w:t>
       </w:r>
-      <w:bookmarkEnd w:id="6"/>
+      <w:bookmarkEnd w:id="7"/>
     </w:p>
     <w:p>
       <w:pPr>
@@ -2833,11 +2835,11 @@
         </w:numPr>
         <w:spacing w:before="0" w:line="360" w:lineRule="auto"/>
       </w:pPr>
-      <w:bookmarkStart w:id="7" w:name="_Toc11750927"/>
+      <w:bookmarkStart w:id="8" w:name="_Toc11750927"/>
       <w:r>
         <w:t>Game Overview</w:t>
       </w:r>
-      <w:bookmarkEnd w:id="7"/>
+      <w:bookmarkEnd w:id="8"/>
     </w:p>
     <w:p>
       <w:pPr>
@@ -2848,11 +2850,11 @@
         </w:numPr>
         <w:spacing w:before="0" w:line="360" w:lineRule="auto"/>
       </w:pPr>
-      <w:bookmarkStart w:id="8" w:name="_Toc11750928"/>
+      <w:bookmarkStart w:id="9" w:name="_Toc11750928"/>
       <w:r>
         <w:t>Technical Goals</w:t>
       </w:r>
-      <w:bookmarkEnd w:id="8"/>
+      <w:bookmarkEnd w:id="9"/>
       <w:r>
         <w:t xml:space="preserve"> </w:t>
       </w:r>
@@ -2884,11 +2886,11 @@
         </w:numPr>
         <w:spacing w:before="0" w:line="360" w:lineRule="auto"/>
       </w:pPr>
-      <w:bookmarkStart w:id="9" w:name="_Toc11750929"/>
+      <w:bookmarkStart w:id="10" w:name="_Toc11750929"/>
       <w:r>
         <w:t>Game Objects and Logic</w:t>
       </w:r>
-      <w:bookmarkEnd w:id="9"/>
+      <w:bookmarkEnd w:id="10"/>
       <w:r>
         <w:t xml:space="preserve"> </w:t>
       </w:r>
@@ -2911,11 +2913,12 @@
         </w:numPr>
         <w:spacing w:before="0" w:line="360" w:lineRule="auto"/>
       </w:pPr>
-      <w:bookmarkStart w:id="10" w:name="_Toc11750930"/>
-      <w:r>
+      <w:bookmarkStart w:id="11" w:name="_Toc11750930"/>
+      <w:r>
+        <w:lastRenderedPageBreak/>
         <w:t>Game Flow</w:t>
       </w:r>
-      <w:bookmarkEnd w:id="10"/>
+      <w:bookmarkEnd w:id="11"/>
       <w:r>
         <w:t xml:space="preserve"> </w:t>
       </w:r>
@@ -2923,10 +2926,59 @@
     <w:p>
       <w:pPr>
         <w:spacing w:after="0" w:line="360" w:lineRule="auto"/>
-        <w:ind w:left="1200"/>
-      </w:pPr>
-      <w:r>
-        <w:t>&lt;description of what the player can do (actions) from the start menu to playing the game, through to hitting quit. Include how to win, how to lose, how the player is moved, and what programmer things might need to be considered&gt;</w:t>
+      </w:pPr>
+      <w:r>
+        <w:rPr>
+          <w:noProof/>
+        </w:rPr>
+        <w:drawing>
+          <wp:inline distT="0" distB="0" distL="0" distR="0">
+            <wp:extent cx="5943600" cy="3854912"/>
+            <wp:effectExtent l="0" t="0" r="0" b="0"/>
+            <wp:docPr id="3" name="Picture 3"/>
+            <wp:cNvGraphicFramePr>
+              <a:graphicFrameLocks xmlns:a="http://schemas.openxmlformats.org/drawingml/2006/main" noChangeAspect="1"/>
+            </wp:cNvGraphicFramePr>
+            <a:graphic xmlns:a="http://schemas.openxmlformats.org/drawingml/2006/main">
+              <a:graphicData uri="http://schemas.openxmlformats.org/drawingml/2006/picture">
+                <pic:pic xmlns:pic="http://schemas.openxmlformats.org/drawingml/2006/picture">
+                  <pic:nvPicPr>
+                    <pic:cNvPr id="0" name="Picture 4"/>
+                    <pic:cNvPicPr>
+                      <a:picLocks noChangeAspect="1" noChangeArrowheads="1"/>
+                    </pic:cNvPicPr>
+                  </pic:nvPicPr>
+                  <pic:blipFill>
+                    <a:blip r:embed="rId8">
+                      <a:extLst>
+                        <a:ext uri="{28A0092B-C50C-407E-A947-70E740481C1C}">
+                          <a14:useLocalDpi xmlns:a14="http://schemas.microsoft.com/office/drawing/2010/main" val="0"/>
+                        </a:ext>
+                      </a:extLst>
+                    </a:blip>
+                    <a:srcRect/>
+                    <a:stretch>
+                      <a:fillRect/>
+                    </a:stretch>
+                  </pic:blipFill>
+                  <pic:spPr bwMode="auto">
+                    <a:xfrm>
+                      <a:off x="0" y="0"/>
+                      <a:ext cx="5943600" cy="3854912"/>
+                    </a:xfrm>
+                    <a:prstGeom prst="rect">
+                      <a:avLst/>
+                    </a:prstGeom>
+                    <a:noFill/>
+                    <a:ln>
+                      <a:noFill/>
+                    </a:ln>
+                  </pic:spPr>
+                </pic:pic>
+              </a:graphicData>
+            </a:graphic>
+          </wp:inline>
+        </w:drawing>
       </w:r>
     </w:p>
     <w:p>
@@ -2938,12 +2990,11 @@
         </w:numPr>
         <w:spacing w:before="0" w:line="360" w:lineRule="auto"/>
       </w:pPr>
-      <w:bookmarkStart w:id="11" w:name="_Toc11750931"/>
-      <w:r>
-        <w:lastRenderedPageBreak/>
+      <w:bookmarkStart w:id="12" w:name="_Toc11750931"/>
+      <w:r>
         <w:t>Mechanics</w:t>
       </w:r>
-      <w:bookmarkEnd w:id="11"/>
+      <w:bookmarkEnd w:id="12"/>
       <w:r>
         <w:t xml:space="preserve"> </w:t>
       </w:r>
@@ -3082,11 +3133,11 @@
         </w:numPr>
         <w:spacing w:before="0" w:line="360" w:lineRule="auto"/>
       </w:pPr>
-      <w:bookmarkStart w:id="12" w:name="_Toc11750932"/>
+      <w:bookmarkStart w:id="13" w:name="_Toc11750932"/>
       <w:r>
         <w:t>Graphics</w:t>
       </w:r>
-      <w:bookmarkEnd w:id="12"/>
+      <w:bookmarkEnd w:id="13"/>
       <w:r>
         <w:t xml:space="preserve"> </w:t>
       </w:r>
@@ -3116,11 +3167,11 @@
         </w:numPr>
         <w:spacing w:before="0" w:line="360" w:lineRule="auto"/>
       </w:pPr>
-      <w:bookmarkStart w:id="13" w:name="_Toc11750933"/>
+      <w:bookmarkStart w:id="14" w:name="_Toc11750933"/>
       <w:r>
         <w:t>Artificial Intelligence</w:t>
       </w:r>
-      <w:bookmarkEnd w:id="13"/>
+      <w:bookmarkEnd w:id="14"/>
     </w:p>
     <w:p>
       <w:pPr>
@@ -3159,11 +3210,11 @@
         </w:numPr>
         <w:spacing w:before="0" w:line="360" w:lineRule="auto"/>
       </w:pPr>
-      <w:bookmarkStart w:id="14" w:name="_Toc11750934"/>
+      <w:bookmarkStart w:id="15" w:name="_Toc11750934"/>
       <w:r>
         <w:t>Physics</w:t>
       </w:r>
-      <w:bookmarkEnd w:id="14"/>
+      <w:bookmarkEnd w:id="15"/>
       <w:r>
         <w:t xml:space="preserve"> </w:t>
       </w:r>
@@ -3189,11 +3240,11 @@
         </w:numPr>
         <w:spacing w:before="0" w:line="360" w:lineRule="auto"/>
       </w:pPr>
-      <w:bookmarkStart w:id="15" w:name="_Toc11750935"/>
+      <w:bookmarkStart w:id="16" w:name="_Toc11750935"/>
       <w:r>
         <w:t>Items Item</w:t>
       </w:r>
-      <w:bookmarkEnd w:id="15"/>
+      <w:bookmarkEnd w:id="16"/>
       <w:r>
         <w:t xml:space="preserve"> </w:t>
       </w:r>
@@ -3266,7 +3317,6 @@
               <w:spacing w:line="360" w:lineRule="auto"/>
             </w:pPr>
             <w:r>
-              <w:lastRenderedPageBreak/>
               <w:t>Coffee Bean</w:t>
             </w:r>
           </w:p>
@@ -3519,11 +3569,11 @@
         </w:numPr>
         <w:spacing w:before="0" w:line="360" w:lineRule="auto"/>
       </w:pPr>
-      <w:bookmarkStart w:id="16" w:name="_Toc11750936"/>
+      <w:bookmarkStart w:id="17" w:name="_Toc11750936"/>
       <w:r>
         <w:t>Game Flow</w:t>
       </w:r>
-      <w:bookmarkEnd w:id="16"/>
+      <w:bookmarkEnd w:id="17"/>
       <w:r>
         <w:t xml:space="preserve"> </w:t>
       </w:r>
@@ -3542,11 +3592,11 @@
         </w:numPr>
         <w:spacing w:before="0" w:line="360" w:lineRule="auto"/>
       </w:pPr>
-      <w:bookmarkStart w:id="17" w:name="_Toc11750937"/>
+      <w:bookmarkStart w:id="18" w:name="_Toc11750937"/>
       <w:r>
         <w:t>‘Mission’ / ‘Level’ structure</w:t>
       </w:r>
-      <w:bookmarkEnd w:id="17"/>
+      <w:bookmarkEnd w:id="18"/>
       <w:r>
         <w:t xml:space="preserve"> </w:t>
       </w:r>
@@ -3569,11 +3619,12 @@
         </w:numPr>
         <w:spacing w:before="0" w:line="360" w:lineRule="auto"/>
       </w:pPr>
-      <w:bookmarkStart w:id="18" w:name="_Toc11750938"/>
-      <w:r>
+      <w:bookmarkStart w:id="19" w:name="_Toc11750938"/>
+      <w:r>
+        <w:lastRenderedPageBreak/>
         <w:t>Objectives</w:t>
       </w:r>
-      <w:bookmarkEnd w:id="18"/>
+      <w:bookmarkEnd w:id="19"/>
       <w:r>
         <w:t xml:space="preserve"> </w:t>
       </w:r>
@@ -3605,11 +3656,11 @@
         </w:numPr>
         <w:spacing w:before="0" w:line="360" w:lineRule="auto"/>
       </w:pPr>
-      <w:bookmarkStart w:id="19" w:name="_Toc11750939"/>
+      <w:bookmarkStart w:id="20" w:name="_Toc11750939"/>
       <w:r>
         <w:t>Levels</w:t>
       </w:r>
-      <w:bookmarkEnd w:id="19"/>
+      <w:bookmarkEnd w:id="20"/>
       <w:r>
         <w:t xml:space="preserve"> </w:t>
       </w:r>
@@ -3652,11 +3703,11 @@
         </w:numPr>
         <w:spacing w:before="0" w:line="360" w:lineRule="auto"/>
       </w:pPr>
-      <w:bookmarkStart w:id="20" w:name="_Toc11750940"/>
+      <w:bookmarkStart w:id="21" w:name="_Toc11750940"/>
       <w:r>
         <w:t>Interface</w:t>
       </w:r>
-      <w:bookmarkEnd w:id="20"/>
+      <w:bookmarkEnd w:id="21"/>
       <w:r>
         <w:t xml:space="preserve"> </w:t>
       </w:r>
@@ -3675,11 +3726,11 @@
         </w:numPr>
         <w:spacing w:before="0" w:line="360" w:lineRule="auto"/>
       </w:pPr>
-      <w:bookmarkStart w:id="21" w:name="_Toc11750941"/>
+      <w:bookmarkStart w:id="22" w:name="_Toc11750941"/>
       <w:r>
         <w:t>Menu</w:t>
       </w:r>
-      <w:bookmarkEnd w:id="21"/>
+      <w:bookmarkEnd w:id="22"/>
       <w:r>
         <w:t xml:space="preserve"> </w:t>
       </w:r>
@@ -3702,11 +3753,11 @@
         </w:numPr>
         <w:spacing w:before="0" w:line="360" w:lineRule="auto"/>
       </w:pPr>
-      <w:bookmarkStart w:id="22" w:name="_Toc11750942"/>
+      <w:bookmarkStart w:id="23" w:name="_Toc11750942"/>
       <w:r>
         <w:t>Camera</w:t>
       </w:r>
-      <w:bookmarkEnd w:id="22"/>
+      <w:bookmarkEnd w:id="23"/>
       <w:r>
         <w:t xml:space="preserve"> </w:t>
       </w:r>
@@ -3771,11 +3822,11 @@
         </w:numPr>
         <w:spacing w:before="0" w:line="360" w:lineRule="auto"/>
       </w:pPr>
-      <w:bookmarkStart w:id="23" w:name="_Toc11750943"/>
+      <w:bookmarkStart w:id="24" w:name="_Toc11750943"/>
       <w:r>
         <w:t>Controls</w:t>
       </w:r>
-      <w:bookmarkEnd w:id="23"/>
+      <w:bookmarkEnd w:id="24"/>
       <w:r>
         <w:t xml:space="preserve"> </w:t>
       </w:r>
@@ -3812,8 +3863,6 @@
       <w:r>
         <w:t>TBD</w:t>
       </w:r>
-      <w:bookmarkStart w:id="24" w:name="_GoBack"/>
-      <w:bookmarkEnd w:id="24"/>
     </w:p>
     <w:p>
       <w:pPr>
@@ -3881,12 +3930,12 @@
       </w:r>
     </w:p>
     <w:sectPr>
-      <w:headerReference w:type="even" r:id="rId8"/>
-      <w:headerReference w:type="default" r:id="rId9"/>
-      <w:footerReference w:type="even" r:id="rId10"/>
-      <w:footerReference w:type="default" r:id="rId11"/>
-      <w:headerReference w:type="first" r:id="rId12"/>
-      <w:footerReference w:type="first" r:id="rId13"/>
+      <w:headerReference w:type="even" r:id="rId9"/>
+      <w:headerReference w:type="default" r:id="rId10"/>
+      <w:footerReference w:type="even" r:id="rId11"/>
+      <w:footerReference w:type="default" r:id="rId12"/>
+      <w:headerReference w:type="first" r:id="rId13"/>
+      <w:footerReference w:type="first" r:id="rId14"/>
       <w:pgSz w:w="12240" w:h="15840"/>
       <w:pgMar w:top="1440" w:right="1440" w:bottom="1440" w:left="1440" w:header="720" w:footer="720" w:gutter="0"/>
       <w:pgBorders w:offsetFrom="page">
@@ -5423,6 +5472,7 @@
     <w:rsid w:val="008172AC"/>
     <w:rsid w:val="00963A52"/>
     <w:rsid w:val="00D317B6"/>
+    <w:rsid w:val="00D53437"/>
     <w:rsid w:val="00E055F8"/>
     <w:rsid w:val="00FD6F56"/>
   </w:rsids>
@@ -6206,7 +6256,7 @@
 </file>
 
 <file path=customXml/itemProps1.xml><?xml version="1.0" encoding="utf-8"?>
-<ds:datastoreItem xmlns:ds="http://schemas.openxmlformats.org/officeDocument/2006/customXml" ds:itemID="{F67BAF51-4928-4580-95CE-4F82DC80238F}">
+<ds:datastoreItem xmlns:ds="http://schemas.openxmlformats.org/officeDocument/2006/customXml" ds:itemID="{893274F4-8DBD-4592-AE81-4C3E22DE2CF4}">
   <ds:schemaRefs>
     <ds:schemaRef ds:uri="http://schemas.openxmlformats.org/officeDocument/2006/bibliography"/>
   </ds:schemaRefs>

</xml_diff>